<commit_message>
Dicionário de Dados atualizado. Close #6
</commit_message>
<xml_diff>
--- a/Requisitos/DD-AgroVisit.docx
+++ b/Requisitos/DD-AgroVisit.docx
@@ -1628,7 +1628,21 @@
                 <w:sz w:val="28"/>
                 <w:szCs w:val="28"/>
               </w:rPr>
-              <w:t>matriuclaImovel</w:t>
+              <w:t>matric</w:t>
+            </w:r>
+            <w:r>
+              <w:rPr>
+                <w:sz w:val="28"/>
+                <w:szCs w:val="28"/>
+              </w:rPr>
+              <w:t>u</w:t>
+            </w:r>
+            <w:r>
+              <w:rPr>
+                <w:sz w:val="28"/>
+                <w:szCs w:val="28"/>
+              </w:rPr>
+              <w:t>laImovel</w:t>
             </w:r>
             <w:proofErr w:type="spellEnd"/>
           </w:p>
@@ -2370,12 +2384,6 @@
                 <w:sz w:val="28"/>
               </w:rPr>
             </w:pPr>
-            <w:r>
-              <w:rPr>
-                <w:sz w:val="28"/>
-              </w:rPr>
-              <w:t>*</w:t>
-            </w:r>
           </w:p>
         </w:tc>
         <w:tc>
@@ -2527,14 +2535,18 @@
                 <w:sz w:val="28"/>
               </w:rPr>
             </w:pPr>
-            <w:proofErr w:type="spellStart"/>
-            <w:r>
-              <w:rPr>
-                <w:sz w:val="28"/>
-              </w:rPr>
-              <w:t>tipoSolo</w:t>
-            </w:r>
-            <w:proofErr w:type="spellEnd"/>
+            <w:r>
+              <w:rPr>
+                <w:sz w:val="28"/>
+              </w:rPr>
+              <w:t>s</w:t>
+            </w:r>
+            <w:r>
+              <w:rPr>
+                <w:sz w:val="28"/>
+              </w:rPr>
+              <w:t>olo</w:t>
+            </w:r>
           </w:p>
         </w:tc>
         <w:tc>
@@ -3201,7 +3213,13 @@
               <w:rPr>
                 <w:sz w:val="28"/>
               </w:rPr>
-              <w:t>Id</w:t>
+              <w:t>i</w:t>
+            </w:r>
+            <w:r>
+              <w:rPr>
+                <w:sz w:val="28"/>
+              </w:rPr>
+              <w:t>d</w:t>
             </w:r>
           </w:p>
         </w:tc>
@@ -3561,7 +3579,13 @@
               <w:rPr>
                 <w:sz w:val="28"/>
               </w:rPr>
-              <w:t>Datetime</w:t>
+              <w:t>Date</w:t>
+            </w:r>
+            <w:r>
+              <w:rPr>
+                <w:sz w:val="28"/>
+              </w:rPr>
+              <w:t>time</w:t>
             </w:r>
             <w:proofErr w:type="spellEnd"/>
           </w:p>
@@ -3609,6 +3633,111 @@
               </w:rPr>
               <w:t>*</w:t>
             </w:r>
+          </w:p>
+        </w:tc>
+        <w:tc>
+          <w:tcPr>
+            <w:tcW w:w="1302" w:type="dxa"/>
+          </w:tcPr>
+          <w:p>
+            <w:pPr>
+              <w:rPr>
+                <w:sz w:val="28"/>
+              </w:rPr>
+            </w:pPr>
+          </w:p>
+        </w:tc>
+      </w:tr>
+      <w:tr>
+        <w:tc>
+          <w:tcPr>
+            <w:tcW w:w="1709" w:type="dxa"/>
+            <w:vMerge/>
+            <w:vAlign w:val="center"/>
+          </w:tcPr>
+          <w:p>
+            <w:pPr>
+              <w:rPr>
+                <w:sz w:val="28"/>
+              </w:rPr>
+            </w:pPr>
+          </w:p>
+        </w:tc>
+        <w:tc>
+          <w:tcPr>
+            <w:tcW w:w="3135" w:type="dxa"/>
+          </w:tcPr>
+          <w:p>
+            <w:pPr>
+              <w:rPr>
+                <w:sz w:val="28"/>
+              </w:rPr>
+            </w:pPr>
+            <w:r>
+              <w:rPr>
+                <w:sz w:val="28"/>
+              </w:rPr>
+              <w:t>valor</w:t>
+            </w:r>
+          </w:p>
+        </w:tc>
+        <w:tc>
+          <w:tcPr>
+            <w:tcW w:w="1890" w:type="dxa"/>
+          </w:tcPr>
+          <w:p>
+            <w:pPr>
+              <w:rPr>
+                <w:sz w:val="28"/>
+              </w:rPr>
+            </w:pPr>
+            <w:proofErr w:type="spellStart"/>
+            <w:r>
+              <w:rPr>
+                <w:sz w:val="28"/>
+              </w:rPr>
+              <w:t>Float</w:t>
+            </w:r>
+            <w:proofErr w:type="spellEnd"/>
+          </w:p>
+        </w:tc>
+        <w:tc>
+          <w:tcPr>
+            <w:tcW w:w="1170" w:type="dxa"/>
+          </w:tcPr>
+          <w:p>
+            <w:pPr>
+              <w:jc w:val="center"/>
+              <w:rPr>
+                <w:sz w:val="28"/>
+              </w:rPr>
+            </w:pPr>
+          </w:p>
+        </w:tc>
+        <w:tc>
+          <w:tcPr>
+            <w:tcW w:w="1125" w:type="dxa"/>
+          </w:tcPr>
+          <w:p>
+            <w:pPr>
+              <w:jc w:val="center"/>
+              <w:rPr>
+                <w:sz w:val="28"/>
+              </w:rPr>
+            </w:pPr>
+          </w:p>
+        </w:tc>
+        <w:tc>
+          <w:tcPr>
+            <w:tcW w:w="1300" w:type="dxa"/>
+          </w:tcPr>
+          <w:p>
+            <w:pPr>
+              <w:jc w:val="center"/>
+              <w:rPr>
+                <w:sz w:val="28"/>
+              </w:rPr>
+            </w:pPr>
           </w:p>
         </w:tc>
         <w:tc>
@@ -4412,6 +4541,110 @@
         </w:tc>
       </w:tr>
       <w:tr>
+        <w:tc>
+          <w:tcPr>
+            <w:tcW w:w="1709" w:type="dxa"/>
+            <w:vMerge/>
+          </w:tcPr>
+          <w:p>
+            <w:pPr>
+              <w:rPr>
+                <w:sz w:val="28"/>
+              </w:rPr>
+            </w:pPr>
+          </w:p>
+        </w:tc>
+        <w:tc>
+          <w:tcPr>
+            <w:tcW w:w="3135" w:type="dxa"/>
+          </w:tcPr>
+          <w:p>
+            <w:pPr>
+              <w:rPr>
+                <w:sz w:val="28"/>
+              </w:rPr>
+            </w:pPr>
+            <w:proofErr w:type="spellStart"/>
+            <w:r>
+              <w:rPr>
+                <w:sz w:val="28"/>
+              </w:rPr>
+              <w:t>dataPrevista</w:t>
+            </w:r>
+            <w:proofErr w:type="spellEnd"/>
+          </w:p>
+        </w:tc>
+        <w:tc>
+          <w:tcPr>
+            <w:tcW w:w="1890" w:type="dxa"/>
+          </w:tcPr>
+          <w:p>
+            <w:pPr>
+              <w:rPr>
+                <w:sz w:val="28"/>
+              </w:rPr>
+            </w:pPr>
+            <w:r>
+              <w:rPr>
+                <w:sz w:val="28"/>
+              </w:rPr>
+              <w:t>Date</w:t>
+            </w:r>
+          </w:p>
+        </w:tc>
+        <w:tc>
+          <w:tcPr>
+            <w:tcW w:w="1170" w:type="dxa"/>
+          </w:tcPr>
+          <w:p>
+            <w:pPr>
+              <w:jc w:val="center"/>
+              <w:rPr>
+                <w:sz w:val="28"/>
+              </w:rPr>
+            </w:pPr>
+          </w:p>
+        </w:tc>
+        <w:tc>
+          <w:tcPr>
+            <w:tcW w:w="1125" w:type="dxa"/>
+          </w:tcPr>
+          <w:p>
+            <w:pPr>
+              <w:jc w:val="center"/>
+              <w:rPr>
+                <w:sz w:val="28"/>
+              </w:rPr>
+            </w:pPr>
+          </w:p>
+        </w:tc>
+        <w:tc>
+          <w:tcPr>
+            <w:tcW w:w="1300" w:type="dxa"/>
+          </w:tcPr>
+          <w:p>
+            <w:pPr>
+              <w:jc w:val="center"/>
+              <w:rPr>
+                <w:sz w:val="28"/>
+              </w:rPr>
+            </w:pPr>
+          </w:p>
+        </w:tc>
+        <w:tc>
+          <w:tcPr>
+            <w:tcW w:w="1302" w:type="dxa"/>
+          </w:tcPr>
+          <w:p>
+            <w:pPr>
+              <w:rPr>
+                <w:sz w:val="28"/>
+              </w:rPr>
+            </w:pPr>
+          </w:p>
+        </w:tc>
+      </w:tr>
+      <w:tr>
         <w:trPr>
           <w:trHeight w:val="300"/>
         </w:trPr>
@@ -5494,12 +5727,14 @@
                 <w:sz w:val="28"/>
               </w:rPr>
             </w:pPr>
-            <w:r>
-              <w:rPr>
-                <w:sz w:val="28"/>
-              </w:rPr>
-              <w:t>Inteiro</w:t>
-            </w:r>
+            <w:proofErr w:type="spellStart"/>
+            <w:r>
+              <w:rPr>
+                <w:sz w:val="28"/>
+              </w:rPr>
+              <w:t>Int</w:t>
+            </w:r>
+            <w:proofErr w:type="spellEnd"/>
           </w:p>
         </w:tc>
         <w:tc>
@@ -7259,15 +7494,13 @@
                 <w:szCs w:val="28"/>
               </w:rPr>
             </w:pPr>
-            <w:proofErr w:type="spellStart"/>
-            <w:r>
-              <w:rPr>
-                <w:sz w:val="28"/>
-                <w:szCs w:val="28"/>
-              </w:rPr>
-              <w:t>datetime</w:t>
-            </w:r>
-            <w:proofErr w:type="spellEnd"/>
+            <w:r>
+              <w:rPr>
+                <w:sz w:val="28"/>
+                <w:szCs w:val="28"/>
+              </w:rPr>
+              <w:t>Date</w:t>
+            </w:r>
           </w:p>
         </w:tc>
         <w:tc>
@@ -7375,14 +7608,12 @@
                 <w:sz w:val="28"/>
               </w:rPr>
             </w:pPr>
-            <w:proofErr w:type="spellStart"/>
-            <w:r>
-              <w:rPr>
-                <w:sz w:val="28"/>
-              </w:rPr>
-              <w:t>datetime</w:t>
-            </w:r>
-            <w:proofErr w:type="spellEnd"/>
+            <w:r>
+              <w:rPr>
+                <w:sz w:val="28"/>
+              </w:rPr>
+              <w:t>Date</w:t>
+            </w:r>
           </w:p>
         </w:tc>
         <w:tc>
@@ -7422,12 +7653,6 @@
                 <w:sz w:val="28"/>
               </w:rPr>
             </w:pPr>
-            <w:r>
-              <w:rPr>
-                <w:sz w:val="28"/>
-              </w:rPr>
-              <w:t>*</w:t>
-            </w:r>
           </w:p>
         </w:tc>
         <w:tc>
@@ -7595,8 +7820,10 @@
               <w:rPr>
                 <w:sz w:val="28"/>
               </w:rPr>
-              <w:t>planos</w:t>
-            </w:r>
+              <w:t>plano</w:t>
+            </w:r>
+            <w:bookmarkStart w:id="0" w:name="_GoBack"/>
+            <w:bookmarkEnd w:id="0"/>
           </w:p>
         </w:tc>
         <w:tc>
@@ -7613,7 +7840,7 @@
               <w:rPr>
                 <w:sz w:val="28"/>
               </w:rPr>
-              <w:t>Planos</w:t>
+              <w:t>Plano</w:t>
             </w:r>
           </w:p>
         </w:tc>
@@ -7998,7 +8225,13 @@
               <w:rPr>
                 <w:sz w:val="28"/>
               </w:rPr>
-              <w:t>12</w:t>
+              <w:t>1</w:t>
+            </w:r>
+            <w:r>
+              <w:rPr>
+                <w:sz w:val="28"/>
+              </w:rPr>
+              <w:t>5</w:t>
             </w:r>
           </w:p>
         </w:tc>
@@ -8323,7 +8556,7 @@
               <w:rPr>
                 <w:sz w:val="28"/>
               </w:rPr>
-              <w:t>nome</w:t>
+              <w:t>id</w:t>
             </w:r>
           </w:p>
         </w:tc>
@@ -8337,12 +8570,14 @@
                 <w:sz w:val="28"/>
               </w:rPr>
             </w:pPr>
-            <w:r>
-              <w:rPr>
-                <w:sz w:val="28"/>
-              </w:rPr>
-              <w:t>Char</w:t>
-            </w:r>
+            <w:proofErr w:type="spellStart"/>
+            <w:r>
+              <w:rPr>
+                <w:sz w:val="28"/>
+              </w:rPr>
+              <w:t>Int</w:t>
+            </w:r>
+            <w:proofErr w:type="spellEnd"/>
           </w:p>
         </w:tc>
         <w:tc>
@@ -8356,12 +8591,6 @@
                 <w:sz w:val="28"/>
               </w:rPr>
             </w:pPr>
-            <w:r>
-              <w:rPr>
-                <w:sz w:val="28"/>
-              </w:rPr>
-              <w:t>50</w:t>
-            </w:r>
           </w:p>
         </w:tc>
         <w:tc>
@@ -8375,6 +8604,12 @@
                 <w:sz w:val="28"/>
               </w:rPr>
             </w:pPr>
+            <w:r>
+              <w:rPr>
+                <w:sz w:val="28"/>
+              </w:rPr>
+              <w:t>*</w:t>
+            </w:r>
           </w:p>
         </w:tc>
         <w:tc>
@@ -8440,7 +8675,7 @@
               <w:rPr>
                 <w:sz w:val="28"/>
               </w:rPr>
-              <w:t>id</w:t>
+              <w:t>nome</w:t>
             </w:r>
           </w:p>
         </w:tc>
@@ -8454,14 +8689,12 @@
                 <w:sz w:val="28"/>
               </w:rPr>
             </w:pPr>
-            <w:proofErr w:type="spellStart"/>
-            <w:r>
-              <w:rPr>
-                <w:sz w:val="28"/>
-              </w:rPr>
-              <w:t>Int</w:t>
-            </w:r>
-            <w:proofErr w:type="spellEnd"/>
+            <w:r>
+              <w:rPr>
+                <w:sz w:val="28"/>
+              </w:rPr>
+              <w:t>Char</w:t>
+            </w:r>
           </w:p>
         </w:tc>
         <w:tc>
@@ -8475,6 +8708,12 @@
                 <w:sz w:val="28"/>
               </w:rPr>
             </w:pPr>
+            <w:r>
+              <w:rPr>
+                <w:sz w:val="28"/>
+              </w:rPr>
+              <w:t>50</w:t>
+            </w:r>
           </w:p>
         </w:tc>
         <w:tc>
@@ -8488,12 +8727,6 @@
                 <w:sz w:val="28"/>
               </w:rPr>
             </w:pPr>
-            <w:r>
-              <w:rPr>
-                <w:sz w:val="28"/>
-              </w:rPr>
-              <w:t>*</w:t>
-            </w:r>
           </w:p>
         </w:tc>
         <w:tc>
@@ -8911,8 +9144,7 @@
               <w:rPr>
                 <w:sz w:val="28"/>
               </w:rPr>
-              <w:lastRenderedPageBreak/>
-              <w:t>Finanças</w:t>
+              <w:t>Conta</w:t>
             </w:r>
           </w:p>
         </w:tc>
@@ -8950,16 +9182,7 @@
                 <w:sz w:val="28"/>
                 <w:u w:val="single"/>
               </w:rPr>
-              <w:t>In</w:t>
-            </w:r>
-            <w:bookmarkStart w:id="0" w:name="_GoBack"/>
-            <w:bookmarkEnd w:id="0"/>
-            <w:r>
-              <w:rPr>
-                <w:sz w:val="28"/>
-                <w:u w:val="single"/>
-              </w:rPr>
-              <w:t>t</w:t>
+              <w:t>Int</w:t>
             </w:r>
             <w:proofErr w:type="spellEnd"/>
           </w:p>
@@ -9150,13 +9373,7 @@
             <w:tcW w:w="1709" w:type="dxa"/>
             <w:vMerge/>
           </w:tcPr>
-          <w:p>
-            <w:pPr>
-              <w:rPr>
-                <w:sz w:val="28"/>
-              </w:rPr>
-            </w:pPr>
-          </w:p>
+          <w:p/>
         </w:tc>
         <w:tc>
           <w:tcPr>
@@ -9166,16 +9383,23 @@
             <w:pPr>
               <w:rPr>
                 <w:sz w:val="28"/>
-              </w:rPr>
-            </w:pPr>
-            <w:proofErr w:type="spellStart"/>
-            <w:r>
-              <w:rPr>
-                <w:sz w:val="28"/>
-              </w:rPr>
-              <w:t>quntParcelas</w:t>
-            </w:r>
-            <w:proofErr w:type="spellEnd"/>
+                <w:szCs w:val="28"/>
+              </w:rPr>
+            </w:pPr>
+            <w:r>
+              <w:rPr>
+                <w:sz w:val="28"/>
+                <w:szCs w:val="28"/>
+              </w:rPr>
+              <w:t>v</w:t>
+            </w:r>
+            <w:r>
+              <w:rPr>
+                <w:sz w:val="28"/>
+                <w:szCs w:val="28"/>
+              </w:rPr>
+              <w:t>isita</w:t>
+            </w:r>
           </w:p>
         </w:tc>
         <w:tc>
@@ -9186,16 +9410,16 @@
             <w:pPr>
               <w:rPr>
                 <w:sz w:val="28"/>
-              </w:rPr>
-            </w:pPr>
-            <w:proofErr w:type="spellStart"/>
-            <w:r>
-              <w:rPr>
-                <w:sz w:val="28"/>
-              </w:rPr>
-              <w:t>int</w:t>
-            </w:r>
-            <w:proofErr w:type="spellEnd"/>
+                <w:szCs w:val="28"/>
+              </w:rPr>
+            </w:pPr>
+            <w:r>
+              <w:rPr>
+                <w:sz w:val="28"/>
+                <w:szCs w:val="28"/>
+              </w:rPr>
+              <w:t>Visita</w:t>
+            </w:r>
           </w:p>
         </w:tc>
         <w:tc>
@@ -9207,6 +9431,7 @@
               <w:jc w:val="center"/>
               <w:rPr>
                 <w:sz w:val="28"/>
+                <w:szCs w:val="28"/>
               </w:rPr>
             </w:pPr>
           </w:p>
@@ -9220,6 +9445,7 @@
               <w:jc w:val="center"/>
               <w:rPr>
                 <w:sz w:val="28"/>
+                <w:szCs w:val="28"/>
               </w:rPr>
             </w:pPr>
           </w:p>
@@ -9233,14 +9459,9 @@
               <w:jc w:val="center"/>
               <w:rPr>
                 <w:sz w:val="28"/>
-              </w:rPr>
-            </w:pPr>
-            <w:r>
-              <w:rPr>
-                <w:sz w:val="28"/>
-              </w:rPr>
-              <w:t>*</w:t>
-            </w:r>
+                <w:szCs w:val="28"/>
+              </w:rPr>
+            </w:pPr>
           </w:p>
         </w:tc>
         <w:tc>
@@ -9251,6 +9472,7 @@
             <w:pPr>
               <w:rPr>
                 <w:sz w:val="28"/>
+                <w:szCs w:val="28"/>
               </w:rPr>
             </w:pPr>
           </w:p>
@@ -9283,7 +9505,14 @@
                 <w:sz w:val="28"/>
                 <w:szCs w:val="28"/>
               </w:rPr>
-              <w:t>cliente</w:t>
+              <w:t>p</w:t>
+            </w:r>
+            <w:r>
+              <w:rPr>
+                <w:sz w:val="28"/>
+                <w:szCs w:val="28"/>
+              </w:rPr>
+              <w:t>rojeto</w:t>
             </w:r>
           </w:p>
         </w:tc>
@@ -9303,7 +9532,7 @@
                 <w:sz w:val="28"/>
                 <w:szCs w:val="28"/>
               </w:rPr>
-              <w:t>Cliente</w:t>
+              <w:t>Projeto</w:t>
             </w:r>
           </w:p>
         </w:tc>
@@ -9390,7 +9619,7 @@
                 <w:sz w:val="28"/>
                 <w:szCs w:val="28"/>
               </w:rPr>
-              <w:t>projeto</w:t>
+              <w:t>status</w:t>
             </w:r>
           </w:p>
         </w:tc>
@@ -9410,7 +9639,7 @@
                 <w:sz w:val="28"/>
                 <w:szCs w:val="28"/>
               </w:rPr>
-              <w:t>Projeto</w:t>
+              <w:t>Char</w:t>
             </w:r>
           </w:p>
         </w:tc>
@@ -9426,6 +9655,13 @@
                 <w:szCs w:val="28"/>
               </w:rPr>
             </w:pPr>
+            <w:r>
+              <w:rPr>
+                <w:sz w:val="28"/>
+                <w:szCs w:val="28"/>
+              </w:rPr>
+              <w:t>15</w:t>
+            </w:r>
           </w:p>
         </w:tc>
         <w:tc>
@@ -9454,120 +9690,6 @@
                 <w:szCs w:val="28"/>
               </w:rPr>
             </w:pPr>
-          </w:p>
-        </w:tc>
-        <w:tc>
-          <w:tcPr>
-            <w:tcW w:w="1302" w:type="dxa"/>
-          </w:tcPr>
-          <w:p>
-            <w:pPr>
-              <w:rPr>
-                <w:sz w:val="28"/>
-                <w:szCs w:val="28"/>
-              </w:rPr>
-            </w:pPr>
-          </w:p>
-        </w:tc>
-      </w:tr>
-      <w:tr>
-        <w:trPr>
-          <w:trHeight w:val="270"/>
-        </w:trPr>
-        <w:tc>
-          <w:tcPr>
-            <w:tcW w:w="1709" w:type="dxa"/>
-            <w:vMerge/>
-          </w:tcPr>
-          <w:p/>
-        </w:tc>
-        <w:tc>
-          <w:tcPr>
-            <w:tcW w:w="3135" w:type="dxa"/>
-          </w:tcPr>
-          <w:p>
-            <w:pPr>
-              <w:rPr>
-                <w:sz w:val="28"/>
-                <w:szCs w:val="28"/>
-              </w:rPr>
-            </w:pPr>
-            <w:r>
-              <w:rPr>
-                <w:sz w:val="28"/>
-                <w:szCs w:val="28"/>
-              </w:rPr>
-              <w:t>status</w:t>
-            </w:r>
-          </w:p>
-        </w:tc>
-        <w:tc>
-          <w:tcPr>
-            <w:tcW w:w="1890" w:type="dxa"/>
-          </w:tcPr>
-          <w:p>
-            <w:pPr>
-              <w:rPr>
-                <w:sz w:val="28"/>
-                <w:szCs w:val="28"/>
-              </w:rPr>
-            </w:pPr>
-            <w:r>
-              <w:rPr>
-                <w:sz w:val="28"/>
-                <w:szCs w:val="28"/>
-              </w:rPr>
-              <w:t>Char</w:t>
-            </w:r>
-          </w:p>
-        </w:tc>
-        <w:tc>
-          <w:tcPr>
-            <w:tcW w:w="1170" w:type="dxa"/>
-          </w:tcPr>
-          <w:p>
-            <w:pPr>
-              <w:jc w:val="center"/>
-              <w:rPr>
-                <w:sz w:val="28"/>
-                <w:szCs w:val="28"/>
-              </w:rPr>
-            </w:pPr>
-            <w:r>
-              <w:rPr>
-                <w:sz w:val="28"/>
-                <w:szCs w:val="28"/>
-              </w:rPr>
-              <w:t>15</w:t>
-            </w:r>
-          </w:p>
-        </w:tc>
-        <w:tc>
-          <w:tcPr>
-            <w:tcW w:w="1125" w:type="dxa"/>
-          </w:tcPr>
-          <w:p>
-            <w:pPr>
-              <w:jc w:val="center"/>
-              <w:rPr>
-                <w:sz w:val="28"/>
-                <w:szCs w:val="28"/>
-              </w:rPr>
-            </w:pPr>
-          </w:p>
-        </w:tc>
-        <w:tc>
-          <w:tcPr>
-            <w:tcW w:w="1300" w:type="dxa"/>
-          </w:tcPr>
-          <w:p>
-            <w:pPr>
-              <w:jc w:val="center"/>
-              <w:rPr>
-                <w:sz w:val="28"/>
-                <w:szCs w:val="28"/>
-              </w:rPr>
-            </w:pPr>
             <w:r>
               <w:rPr>
                 <w:sz w:val="28"/>
@@ -9575,115 +9697,6 @@
               </w:rPr>
               <w:t>*</w:t>
             </w:r>
-          </w:p>
-        </w:tc>
-        <w:tc>
-          <w:tcPr>
-            <w:tcW w:w="1302" w:type="dxa"/>
-          </w:tcPr>
-          <w:p>
-            <w:pPr>
-              <w:rPr>
-                <w:sz w:val="28"/>
-                <w:szCs w:val="28"/>
-              </w:rPr>
-            </w:pPr>
-          </w:p>
-        </w:tc>
-      </w:tr>
-      <w:tr>
-        <w:trPr>
-          <w:trHeight w:val="270"/>
-        </w:trPr>
-        <w:tc>
-          <w:tcPr>
-            <w:tcW w:w="1709" w:type="dxa"/>
-            <w:vMerge/>
-          </w:tcPr>
-          <w:p/>
-        </w:tc>
-        <w:tc>
-          <w:tcPr>
-            <w:tcW w:w="3135" w:type="dxa"/>
-          </w:tcPr>
-          <w:p>
-            <w:pPr>
-              <w:rPr>
-                <w:sz w:val="28"/>
-                <w:szCs w:val="28"/>
-              </w:rPr>
-            </w:pPr>
-            <w:proofErr w:type="spellStart"/>
-            <w:r>
-              <w:rPr>
-                <w:sz w:val="28"/>
-                <w:szCs w:val="28"/>
-              </w:rPr>
-              <w:t>dataPrevista</w:t>
-            </w:r>
-            <w:proofErr w:type="spellEnd"/>
-          </w:p>
-        </w:tc>
-        <w:tc>
-          <w:tcPr>
-            <w:tcW w:w="1890" w:type="dxa"/>
-          </w:tcPr>
-          <w:p>
-            <w:pPr>
-              <w:rPr>
-                <w:sz w:val="28"/>
-                <w:szCs w:val="28"/>
-              </w:rPr>
-            </w:pPr>
-            <w:r>
-              <w:rPr>
-                <w:sz w:val="28"/>
-                <w:szCs w:val="28"/>
-              </w:rPr>
-              <w:t>Date</w:t>
-            </w:r>
-          </w:p>
-        </w:tc>
-        <w:tc>
-          <w:tcPr>
-            <w:tcW w:w="1170" w:type="dxa"/>
-          </w:tcPr>
-          <w:p>
-            <w:pPr>
-              <w:jc w:val="center"/>
-              <w:rPr>
-                <w:sz w:val="28"/>
-                <w:szCs w:val="28"/>
-              </w:rPr>
-            </w:pPr>
-          </w:p>
-        </w:tc>
-        <w:tc>
-          <w:tcPr>
-            <w:tcW w:w="1125" w:type="dxa"/>
-          </w:tcPr>
-          <w:p>
-            <w:pPr>
-              <w:jc w:val="center"/>
-              <w:rPr>
-                <w:sz w:val="28"/>
-                <w:szCs w:val="28"/>
-              </w:rPr>
-            </w:pPr>
-          </w:p>
-        </w:tc>
-        <w:tc>
-          <w:tcPr>
-            <w:tcW w:w="1300" w:type="dxa"/>
-          </w:tcPr>
-          <w:p>
-            <w:pPr>
-              <w:jc w:val="center"/>
-              <w:rPr>
-                <w:sz w:val="28"/>
-                <w:szCs w:val="28"/>
-              </w:rPr>
-            </w:pPr>
           </w:p>
         </w:tc>
         <w:tc>

</xml_diff>

<commit_message>
Atualizado conforme especificado. Resolved #24
</commit_message>
<xml_diff>
--- a/Requisitos/DD-AgroVisit.docx
+++ b/Requisitos/DD-AgroVisit.docx
@@ -21,7 +21,6 @@
         </w:rPr>
         <w:t xml:space="preserve">DD: </w:t>
       </w:r>
-      <w:proofErr w:type="spellStart"/>
       <w:r>
         <w:rPr>
           <w:b/>
@@ -30,7 +29,6 @@
         </w:rPr>
         <w:t>AgroVisit</w:t>
       </w:r>
-      <w:proofErr w:type="spellEnd"/>
     </w:p>
     <w:p>
       <w:pPr>
@@ -44,7 +42,7 @@
     </w:p>
     <w:tbl>
       <w:tblPr>
-        <w:tblStyle w:val="Tabelacomgrade"/>
+        <w:tblStyle w:val="Tabelacomgrelha"/>
         <w:tblW w:w="11631" w:type="dxa"/>
         <w:tblInd w:w="-714" w:type="dxa"/>
         <w:tblLayout w:type="fixed"/>
@@ -267,14 +265,12 @@
                 <w:sz w:val="28"/>
               </w:rPr>
             </w:pPr>
-            <w:proofErr w:type="spellStart"/>
             <w:r>
               <w:rPr>
                 <w:sz w:val="28"/>
               </w:rPr>
               <w:t>Int</w:t>
             </w:r>
-            <w:proofErr w:type="spellEnd"/>
           </w:p>
         </w:tc>
         <w:tc>
@@ -823,7 +819,6 @@
                 <w:szCs w:val="28"/>
               </w:rPr>
             </w:pPr>
-            <w:proofErr w:type="spellStart"/>
             <w:r>
               <w:rPr>
                 <w:sz w:val="28"/>
@@ -831,7 +826,6 @@
               </w:rPr>
               <w:t>quantidadeFunc</w:t>
             </w:r>
-            <w:proofErr w:type="spellEnd"/>
           </w:p>
         </w:tc>
         <w:tc>
@@ -845,7 +839,6 @@
                 <w:szCs w:val="28"/>
               </w:rPr>
             </w:pPr>
-            <w:proofErr w:type="spellStart"/>
             <w:r>
               <w:rPr>
                 <w:sz w:val="28"/>
@@ -853,7 +846,6 @@
               </w:rPr>
               <w:t>Int</w:t>
             </w:r>
-            <w:proofErr w:type="spellEnd"/>
           </w:p>
         </w:tc>
         <w:tc>
@@ -935,7 +927,6 @@
                 <w:szCs w:val="28"/>
               </w:rPr>
             </w:pPr>
-            <w:proofErr w:type="spellStart"/>
             <w:r>
               <w:rPr>
                 <w:sz w:val="28"/>
@@ -943,7 +934,6 @@
               </w:rPr>
               <w:t>areaReservaLegal</w:t>
             </w:r>
-            <w:proofErr w:type="spellEnd"/>
           </w:p>
         </w:tc>
         <w:tc>
@@ -957,7 +947,6 @@
                 <w:szCs w:val="28"/>
               </w:rPr>
             </w:pPr>
-            <w:proofErr w:type="spellStart"/>
             <w:r>
               <w:rPr>
                 <w:sz w:val="28"/>
@@ -965,7 +954,6 @@
               </w:rPr>
               <w:t>Float</w:t>
             </w:r>
-            <w:proofErr w:type="spellEnd"/>
           </w:p>
         </w:tc>
         <w:tc>
@@ -1047,7 +1035,6 @@
                 <w:szCs w:val="28"/>
               </w:rPr>
             </w:pPr>
-            <w:proofErr w:type="spellStart"/>
             <w:r>
               <w:rPr>
                 <w:sz w:val="28"/>
@@ -1055,7 +1042,6 @@
               </w:rPr>
               <w:t>areaTotalPreservacao</w:t>
             </w:r>
-            <w:proofErr w:type="spellEnd"/>
           </w:p>
         </w:tc>
         <w:tc>
@@ -1069,7 +1055,6 @@
                 <w:szCs w:val="28"/>
               </w:rPr>
             </w:pPr>
-            <w:proofErr w:type="spellStart"/>
             <w:r>
               <w:rPr>
                 <w:sz w:val="28"/>
@@ -1077,7 +1062,6 @@
               </w:rPr>
               <w:t>Float</w:t>
             </w:r>
-            <w:proofErr w:type="spellEnd"/>
           </w:p>
         </w:tc>
         <w:tc>
@@ -1159,7 +1143,6 @@
                 <w:szCs w:val="28"/>
               </w:rPr>
             </w:pPr>
-            <w:proofErr w:type="spellStart"/>
             <w:r>
               <w:rPr>
                 <w:sz w:val="28"/>
@@ -1167,7 +1150,6 @@
               </w:rPr>
               <w:t>numCAR</w:t>
             </w:r>
-            <w:proofErr w:type="spellEnd"/>
           </w:p>
         </w:tc>
         <w:tc>
@@ -1276,7 +1258,6 @@
                 <w:szCs w:val="28"/>
               </w:rPr>
             </w:pPr>
-            <w:proofErr w:type="spellStart"/>
             <w:r>
               <w:rPr>
                 <w:sz w:val="28"/>
@@ -1284,7 +1265,6 @@
               </w:rPr>
               <w:t>numCCIR</w:t>
             </w:r>
-            <w:proofErr w:type="spellEnd"/>
           </w:p>
         </w:tc>
         <w:tc>
@@ -1393,7 +1373,6 @@
                 <w:szCs w:val="28"/>
               </w:rPr>
             </w:pPr>
-            <w:proofErr w:type="spellStart"/>
             <w:r>
               <w:rPr>
                 <w:sz w:val="28"/>
@@ -1401,7 +1380,6 @@
               </w:rPr>
               <w:t>numITR</w:t>
             </w:r>
-            <w:proofErr w:type="spellEnd"/>
           </w:p>
         </w:tc>
         <w:tc>
@@ -1530,7 +1508,6 @@
                 <w:szCs w:val="28"/>
               </w:rPr>
             </w:pPr>
-            <w:proofErr w:type="spellStart"/>
             <w:r>
               <w:rPr>
                 <w:sz w:val="28"/>
@@ -1538,7 +1515,6 @@
               </w:rPr>
               <w:t>Bool</w:t>
             </w:r>
-            <w:proofErr w:type="spellEnd"/>
           </w:p>
         </w:tc>
         <w:tc>
@@ -1620,7 +1596,6 @@
                 <w:szCs w:val="28"/>
               </w:rPr>
             </w:pPr>
-            <w:proofErr w:type="spellStart"/>
             <w:r>
               <w:rPr>
                 <w:sz w:val="28"/>
@@ -1642,7 +1617,6 @@
               </w:rPr>
               <w:t>laImovel</w:t>
             </w:r>
-            <w:proofErr w:type="spellEnd"/>
           </w:p>
         </w:tc>
         <w:tc>
@@ -1656,7 +1630,6 @@
                 <w:szCs w:val="28"/>
               </w:rPr>
             </w:pPr>
-            <w:proofErr w:type="spellStart"/>
             <w:r>
               <w:rPr>
                 <w:sz w:val="28"/>
@@ -1664,7 +1637,6 @@
               </w:rPr>
               <w:t>Binario</w:t>
             </w:r>
-            <w:proofErr w:type="spellEnd"/>
           </w:p>
         </w:tc>
         <w:tc>
@@ -1746,7 +1718,6 @@
                 <w:szCs w:val="28"/>
               </w:rPr>
             </w:pPr>
-            <w:proofErr w:type="spellStart"/>
             <w:r>
               <w:rPr>
                 <w:sz w:val="28"/>
@@ -1754,7 +1725,6 @@
               </w:rPr>
               <w:t>numAnimais</w:t>
             </w:r>
-            <w:proofErr w:type="spellEnd"/>
           </w:p>
         </w:tc>
         <w:tc>
@@ -1768,7 +1738,6 @@
                 <w:szCs w:val="28"/>
               </w:rPr>
             </w:pPr>
-            <w:proofErr w:type="spellStart"/>
             <w:r>
               <w:rPr>
                 <w:sz w:val="28"/>
@@ -1776,7 +1745,6 @@
               </w:rPr>
               <w:t>Int</w:t>
             </w:r>
-            <w:proofErr w:type="spellEnd"/>
           </w:p>
         </w:tc>
         <w:tc>
@@ -1973,7 +1941,6 @@
                 <w:szCs w:val="28"/>
               </w:rPr>
             </w:pPr>
-            <w:proofErr w:type="spellStart"/>
             <w:r>
               <w:rPr>
                 <w:sz w:val="28"/>
@@ -1981,7 +1948,6 @@
               </w:rPr>
               <w:t>fonteAlimentacao</w:t>
             </w:r>
-            <w:proofErr w:type="spellEnd"/>
           </w:p>
         </w:tc>
         <w:tc>
@@ -2090,7 +2056,6 @@
                 <w:szCs w:val="28"/>
               </w:rPr>
             </w:pPr>
-            <w:proofErr w:type="spellStart"/>
             <w:r>
               <w:rPr>
                 <w:sz w:val="28"/>
@@ -2098,7 +2063,6 @@
               </w:rPr>
               <w:t>areaPasto</w:t>
             </w:r>
-            <w:proofErr w:type="spellEnd"/>
           </w:p>
         </w:tc>
         <w:tc>
@@ -2112,7 +2076,6 @@
                 <w:szCs w:val="28"/>
               </w:rPr>
             </w:pPr>
-            <w:proofErr w:type="spellStart"/>
             <w:r>
               <w:rPr>
                 <w:sz w:val="28"/>
@@ -2120,7 +2083,6 @@
               </w:rPr>
               <w:t>Float</w:t>
             </w:r>
-            <w:proofErr w:type="spellEnd"/>
           </w:p>
         </w:tc>
         <w:tc>
@@ -2202,7 +2164,6 @@
                 <w:szCs w:val="28"/>
               </w:rPr>
             </w:pPr>
-            <w:proofErr w:type="spellStart"/>
             <w:r>
               <w:rPr>
                 <w:sz w:val="28"/>
@@ -2210,7 +2171,6 @@
               </w:rPr>
               <w:t>historicoProdPecuaria</w:t>
             </w:r>
-            <w:proofErr w:type="spellEnd"/>
           </w:p>
         </w:tc>
         <w:tc>
@@ -2224,7 +2184,6 @@
                 <w:szCs w:val="28"/>
               </w:rPr>
             </w:pPr>
-            <w:proofErr w:type="spellStart"/>
             <w:r>
               <w:rPr>
                 <w:sz w:val="28"/>
@@ -2232,7 +2191,6 @@
               </w:rPr>
               <w:t>Binario</w:t>
             </w:r>
-            <w:proofErr w:type="spellEnd"/>
           </w:p>
         </w:tc>
         <w:tc>
@@ -2315,14 +2273,12 @@
                 <w:sz w:val="28"/>
               </w:rPr>
             </w:pPr>
-            <w:proofErr w:type="spellStart"/>
             <w:r>
               <w:rPr>
                 <w:sz w:val="28"/>
               </w:rPr>
               <w:t>areaTotal</w:t>
             </w:r>
-            <w:proofErr w:type="spellEnd"/>
           </w:p>
         </w:tc>
         <w:tc>
@@ -2335,14 +2291,12 @@
                 <w:sz w:val="28"/>
               </w:rPr>
             </w:pPr>
-            <w:proofErr w:type="spellStart"/>
             <w:r>
               <w:rPr>
                 <w:sz w:val="28"/>
               </w:rPr>
               <w:t>Float</w:t>
             </w:r>
-            <w:proofErr w:type="spellEnd"/>
           </w:p>
         </w:tc>
         <w:tc>
@@ -2420,7 +2374,6 @@
                 <w:szCs w:val="28"/>
               </w:rPr>
             </w:pPr>
-            <w:proofErr w:type="spellStart"/>
             <w:r>
               <w:rPr>
                 <w:sz w:val="28"/>
@@ -2428,7 +2381,6 @@
               </w:rPr>
               <w:t>areaCultivada</w:t>
             </w:r>
-            <w:proofErr w:type="spellEnd"/>
           </w:p>
         </w:tc>
         <w:tc>
@@ -2442,7 +2394,6 @@
                 <w:szCs w:val="28"/>
               </w:rPr>
             </w:pPr>
-            <w:proofErr w:type="spellStart"/>
             <w:r>
               <w:rPr>
                 <w:sz w:val="28"/>
@@ -2450,7 +2401,6 @@
               </w:rPr>
               <w:t>Float</w:t>
             </w:r>
-            <w:proofErr w:type="spellEnd"/>
           </w:p>
         </w:tc>
         <w:tc>
@@ -2742,7 +2692,6 @@
                 <w:szCs w:val="28"/>
               </w:rPr>
             </w:pPr>
-            <w:proofErr w:type="spellStart"/>
             <w:r>
               <w:rPr>
                 <w:sz w:val="28"/>
@@ -2750,7 +2699,6 @@
               </w:rPr>
               <w:t>comercializacao</w:t>
             </w:r>
-            <w:proofErr w:type="spellEnd"/>
           </w:p>
         </w:tc>
         <w:tc>
@@ -2859,7 +2807,6 @@
                 <w:szCs w:val="28"/>
               </w:rPr>
             </w:pPr>
-            <w:proofErr w:type="spellStart"/>
             <w:r>
               <w:rPr>
                 <w:sz w:val="28"/>
@@ -2867,7 +2814,6 @@
               </w:rPr>
               <w:t>historicoProdAgricultura</w:t>
             </w:r>
-            <w:proofErr w:type="spellEnd"/>
           </w:p>
         </w:tc>
         <w:tc>
@@ -2881,7 +2827,6 @@
                 <w:szCs w:val="28"/>
               </w:rPr>
             </w:pPr>
-            <w:proofErr w:type="spellStart"/>
             <w:r>
               <w:rPr>
                 <w:sz w:val="28"/>
@@ -2889,7 +2834,6 @@
               </w:rPr>
               <w:t>Binario</w:t>
             </w:r>
-            <w:proofErr w:type="spellEnd"/>
           </w:p>
         </w:tc>
         <w:tc>
@@ -2971,7 +2915,6 @@
                 <w:szCs w:val="28"/>
               </w:rPr>
             </w:pPr>
-            <w:proofErr w:type="spellStart"/>
             <w:r>
               <w:rPr>
                 <w:sz w:val="28"/>
@@ -2986,7 +2929,6 @@
               </w:rPr>
               <w:t>Fitossanidade</w:t>
             </w:r>
-            <w:proofErr w:type="spellEnd"/>
           </w:p>
         </w:tc>
         <w:tc>
@@ -3000,7 +2942,6 @@
                 <w:szCs w:val="28"/>
               </w:rPr>
             </w:pPr>
-            <w:proofErr w:type="spellStart"/>
             <w:r>
               <w:rPr>
                 <w:sz w:val="28"/>
@@ -3008,7 +2949,6 @@
               </w:rPr>
               <w:t>Binario</w:t>
             </w:r>
-            <w:proofErr w:type="spellEnd"/>
           </w:p>
         </w:tc>
         <w:tc>
@@ -3091,14 +3031,12 @@
                 <w:sz w:val="28"/>
               </w:rPr>
             </w:pPr>
-            <w:proofErr w:type="spellStart"/>
             <w:r>
               <w:rPr>
                 <w:sz w:val="28"/>
               </w:rPr>
               <w:t>engenheiroAgronomo</w:t>
             </w:r>
-            <w:proofErr w:type="spellEnd"/>
           </w:p>
         </w:tc>
         <w:tc>
@@ -3111,14 +3049,12 @@
                 <w:sz w:val="28"/>
               </w:rPr>
             </w:pPr>
-            <w:proofErr w:type="spellStart"/>
             <w:r>
               <w:rPr>
                 <w:sz w:val="28"/>
               </w:rPr>
               <w:t>EngenheiroAgronomo</w:t>
             </w:r>
-            <w:proofErr w:type="spellEnd"/>
           </w:p>
         </w:tc>
         <w:tc>
@@ -3231,14 +3167,12 @@
                 <w:sz w:val="28"/>
               </w:rPr>
             </w:pPr>
-            <w:proofErr w:type="spellStart"/>
             <w:r>
               <w:rPr>
                 <w:sz w:val="28"/>
               </w:rPr>
               <w:t>Int</w:t>
             </w:r>
-            <w:proofErr w:type="spellEnd"/>
           </w:p>
         </w:tc>
         <w:tc>
@@ -3441,14 +3375,12 @@
                 <w:sz w:val="28"/>
               </w:rPr>
             </w:pPr>
-            <w:proofErr w:type="spellStart"/>
             <w:r>
               <w:rPr>
                 <w:sz w:val="28"/>
               </w:rPr>
               <w:t>observacoes</w:t>
             </w:r>
-            <w:proofErr w:type="spellEnd"/>
           </w:p>
         </w:tc>
         <w:tc>
@@ -3552,14 +3484,12 @@
                 <w:sz w:val="28"/>
               </w:rPr>
             </w:pPr>
-            <w:proofErr w:type="spellStart"/>
             <w:r>
               <w:rPr>
                 <w:sz w:val="28"/>
               </w:rPr>
               <w:t>dataHora</w:t>
             </w:r>
-            <w:proofErr w:type="spellEnd"/>
           </w:p>
         </w:tc>
         <w:tc>
@@ -3572,7 +3502,6 @@
                 <w:sz w:val="28"/>
               </w:rPr>
             </w:pPr>
-            <w:proofErr w:type="spellStart"/>
             <w:r>
               <w:rPr>
                 <w:sz w:val="28"/>
@@ -3585,7 +3514,6 @@
               </w:rPr>
               <w:t>time</w:t>
             </w:r>
-            <w:proofErr w:type="spellEnd"/>
           </w:p>
         </w:tc>
         <w:tc>
@@ -3689,14 +3617,12 @@
                 <w:sz w:val="28"/>
               </w:rPr>
             </w:pPr>
-            <w:proofErr w:type="spellStart"/>
             <w:r>
               <w:rPr>
                 <w:sz w:val="28"/>
               </w:rPr>
               <w:t>Float</w:t>
             </w:r>
-            <w:proofErr w:type="spellEnd"/>
           </w:p>
         </w:tc>
         <w:tc>
@@ -3918,14 +3844,12 @@
                 <w:sz w:val="28"/>
               </w:rPr>
             </w:pPr>
-            <w:proofErr w:type="spellStart"/>
             <w:r>
               <w:rPr>
                 <w:sz w:val="28"/>
               </w:rPr>
               <w:t>Int</w:t>
             </w:r>
-            <w:proofErr w:type="spellEnd"/>
           </w:p>
         </w:tc>
         <w:tc>
@@ -4146,14 +4070,12 @@
                 <w:sz w:val="28"/>
               </w:rPr>
             </w:pPr>
-            <w:proofErr w:type="spellStart"/>
             <w:r>
               <w:rPr>
                 <w:sz w:val="28"/>
               </w:rPr>
               <w:t>Float</w:t>
             </w:r>
-            <w:proofErr w:type="spellEnd"/>
           </w:p>
         </w:tc>
         <w:tc>
@@ -4238,14 +4160,12 @@
                 <w:sz w:val="28"/>
               </w:rPr>
             </w:pPr>
-            <w:proofErr w:type="spellStart"/>
             <w:r>
               <w:rPr>
                 <w:sz w:val="28"/>
               </w:rPr>
               <w:t>dataInicio</w:t>
             </w:r>
-            <w:proofErr w:type="spellEnd"/>
           </w:p>
         </w:tc>
         <w:tc>
@@ -4348,14 +4268,12 @@
                 <w:sz w:val="28"/>
               </w:rPr>
             </w:pPr>
-            <w:proofErr w:type="spellStart"/>
             <w:r>
               <w:rPr>
                 <w:sz w:val="28"/>
               </w:rPr>
               <w:t>descricao</w:t>
             </w:r>
-            <w:proofErr w:type="spellEnd"/>
           </w:p>
         </w:tc>
         <w:tc>
@@ -4476,14 +4394,12 @@
                 <w:sz w:val="28"/>
               </w:rPr>
             </w:pPr>
-            <w:proofErr w:type="spellStart"/>
             <w:r>
               <w:rPr>
                 <w:sz w:val="28"/>
               </w:rPr>
               <w:t>Binario</w:t>
             </w:r>
-            <w:proofErr w:type="spellEnd"/>
           </w:p>
         </w:tc>
         <w:tc>
@@ -4562,14 +4478,12 @@
                 <w:sz w:val="28"/>
               </w:rPr>
             </w:pPr>
-            <w:proofErr w:type="spellStart"/>
             <w:r>
               <w:rPr>
                 <w:sz w:val="28"/>
               </w:rPr>
               <w:t>dataPrevista</w:t>
             </w:r>
-            <w:proofErr w:type="spellEnd"/>
           </w:p>
         </w:tc>
         <w:tc>
@@ -4811,14 +4725,12 @@
                 <w:sz w:val="28"/>
               </w:rPr>
             </w:pPr>
-            <w:proofErr w:type="spellStart"/>
             <w:r>
               <w:rPr>
                 <w:sz w:val="28"/>
               </w:rPr>
               <w:t>Int</w:t>
             </w:r>
-            <w:proofErr w:type="spellEnd"/>
           </w:p>
         </w:tc>
         <w:tc>
@@ -4914,14 +4826,12 @@
                 <w:sz w:val="28"/>
               </w:rPr>
             </w:pPr>
-            <w:proofErr w:type="spellStart"/>
             <w:r>
               <w:rPr>
                 <w:sz w:val="28"/>
               </w:rPr>
               <w:t>cpf</w:t>
             </w:r>
-            <w:proofErr w:type="spellEnd"/>
           </w:p>
         </w:tc>
         <w:tc>
@@ -5144,14 +5054,12 @@
                 <w:sz w:val="28"/>
               </w:rPr>
             </w:pPr>
-            <w:proofErr w:type="spellStart"/>
             <w:r>
               <w:rPr>
                 <w:sz w:val="28"/>
               </w:rPr>
               <w:t>dataNascimento</w:t>
             </w:r>
-            <w:proofErr w:type="spellEnd"/>
           </w:p>
         </w:tc>
         <w:tc>
@@ -5707,14 +5615,12 @@
                 <w:sz w:val="28"/>
               </w:rPr>
             </w:pPr>
-            <w:proofErr w:type="spellStart"/>
             <w:r>
               <w:rPr>
                 <w:sz w:val="28"/>
               </w:rPr>
               <w:t>numeroCasa</w:t>
             </w:r>
-            <w:proofErr w:type="spellEnd"/>
           </w:p>
         </w:tc>
         <w:tc>
@@ -5727,14 +5633,12 @@
                 <w:sz w:val="28"/>
               </w:rPr>
             </w:pPr>
-            <w:proofErr w:type="spellStart"/>
             <w:r>
               <w:rPr>
                 <w:sz w:val="28"/>
               </w:rPr>
               <w:t>Int</w:t>
             </w:r>
-            <w:proofErr w:type="spellEnd"/>
           </w:p>
         </w:tc>
         <w:tc>
@@ -5908,28 +5812,19 @@
       </w:tr>
       <w:tr>
         <w:trPr>
-          <w:trHeight w:val="385"/>
+          <w:trHeight w:val="243"/>
         </w:trPr>
         <w:tc>
           <w:tcPr>
             <w:tcW w:w="1709" w:type="dxa"/>
-            <w:vMerge w:val="restart"/>
-          </w:tcPr>
-          <w:p>
-            <w:pPr>
-              <w:jc w:val="center"/>
-              <w:rPr>
-                <w:sz w:val="28"/>
-                <w:szCs w:val="28"/>
-              </w:rPr>
-            </w:pPr>
-            <w:r>
-              <w:rPr>
-                <w:sz w:val="28"/>
-                <w:szCs w:val="28"/>
-              </w:rPr>
-              <w:t>Intervenção</w:t>
-            </w:r>
+            <w:vMerge/>
+          </w:tcPr>
+          <w:p>
+            <w:pPr>
+              <w:rPr>
+                <w:sz w:val="28"/>
+              </w:rPr>
+            </w:pPr>
           </w:p>
         </w:tc>
         <w:tc>
@@ -5946,7 +5841,7 @@
               <w:rPr>
                 <w:sz w:val="28"/>
               </w:rPr>
-              <w:t>id</w:t>
+              <w:t>engenheiroAgronomo</w:t>
             </w:r>
           </w:p>
         </w:tc>
@@ -5960,14 +5855,14 @@
                 <w:sz w:val="28"/>
               </w:rPr>
             </w:pPr>
-            <w:proofErr w:type="spellStart"/>
-            <w:r>
-              <w:rPr>
-                <w:sz w:val="28"/>
-              </w:rPr>
-              <w:t>Int</w:t>
-            </w:r>
-            <w:proofErr w:type="spellEnd"/>
+            <w:r>
+              <w:rPr>
+                <w:sz w:val="28"/>
+              </w:rPr>
+              <w:t>EngenheiroAgronomo</w:t>
+            </w:r>
+            <w:bookmarkStart w:id="0" w:name="_GoBack"/>
+            <w:bookmarkEnd w:id="0"/>
           </w:p>
         </w:tc>
         <w:tc>
@@ -5994,12 +5889,6 @@
                 <w:sz w:val="28"/>
               </w:rPr>
             </w:pPr>
-            <w:r>
-              <w:rPr>
-                <w:sz w:val="28"/>
-              </w:rPr>
-              <w:t>*</w:t>
-            </w:r>
           </w:p>
         </w:tc>
         <w:tc>
@@ -6013,12 +5902,6 @@
                 <w:sz w:val="28"/>
               </w:rPr>
             </w:pPr>
-            <w:r>
-              <w:rPr>
-                <w:sz w:val="28"/>
-              </w:rPr>
-              <w:t>*</w:t>
-            </w:r>
           </w:p>
         </w:tc>
         <w:tc>
@@ -6041,16 +5924,23 @@
         <w:tc>
           <w:tcPr>
             <w:tcW w:w="1709" w:type="dxa"/>
-            <w:vMerge/>
-          </w:tcPr>
-          <w:p>
-            <w:pPr>
-              <w:jc w:val="center"/>
-              <w:rPr>
-                <w:sz w:val="28"/>
-                <w:szCs w:val="28"/>
-              </w:rPr>
-            </w:pPr>
+            <w:vMerge w:val="restart"/>
+          </w:tcPr>
+          <w:p>
+            <w:pPr>
+              <w:jc w:val="center"/>
+              <w:rPr>
+                <w:sz w:val="28"/>
+                <w:szCs w:val="28"/>
+              </w:rPr>
+            </w:pPr>
+            <w:r>
+              <w:rPr>
+                <w:sz w:val="28"/>
+                <w:szCs w:val="28"/>
+              </w:rPr>
+              <w:t>Intervenção</w:t>
+            </w:r>
           </w:p>
         </w:tc>
         <w:tc>
@@ -6067,7 +5957,7 @@
               <w:rPr>
                 <w:sz w:val="28"/>
               </w:rPr>
-              <w:t>projeto</w:t>
+              <w:t>id</w:t>
             </w:r>
           </w:p>
         </w:tc>
@@ -6085,7 +5975,7 @@
               <w:rPr>
                 <w:sz w:val="28"/>
               </w:rPr>
-              <w:t>Projeto</w:t>
+              <w:t>Int</w:t>
             </w:r>
           </w:p>
         </w:tc>
@@ -6113,6 +6003,12 @@
                 <w:sz w:val="28"/>
               </w:rPr>
             </w:pPr>
+            <w:r>
+              <w:rPr>
+                <w:sz w:val="28"/>
+              </w:rPr>
+              <w:t>*</w:t>
+            </w:r>
           </w:p>
         </w:tc>
         <w:tc>
@@ -6158,6 +6054,119 @@
           </w:tcPr>
           <w:p>
             <w:pPr>
+              <w:jc w:val="center"/>
+              <w:rPr>
+                <w:sz w:val="28"/>
+                <w:szCs w:val="28"/>
+              </w:rPr>
+            </w:pPr>
+          </w:p>
+        </w:tc>
+        <w:tc>
+          <w:tcPr>
+            <w:tcW w:w="3135" w:type="dxa"/>
+          </w:tcPr>
+          <w:p>
+            <w:pPr>
+              <w:rPr>
+                <w:sz w:val="28"/>
+              </w:rPr>
+            </w:pPr>
+            <w:r>
+              <w:rPr>
+                <w:sz w:val="28"/>
+              </w:rPr>
+              <w:t>projeto</w:t>
+            </w:r>
+          </w:p>
+        </w:tc>
+        <w:tc>
+          <w:tcPr>
+            <w:tcW w:w="1890" w:type="dxa"/>
+          </w:tcPr>
+          <w:p>
+            <w:pPr>
+              <w:rPr>
+                <w:sz w:val="28"/>
+              </w:rPr>
+            </w:pPr>
+            <w:r>
+              <w:rPr>
+                <w:sz w:val="28"/>
+              </w:rPr>
+              <w:t>Projeto</w:t>
+            </w:r>
+          </w:p>
+        </w:tc>
+        <w:tc>
+          <w:tcPr>
+            <w:tcW w:w="1170" w:type="dxa"/>
+          </w:tcPr>
+          <w:p>
+            <w:pPr>
+              <w:jc w:val="center"/>
+              <w:rPr>
+                <w:sz w:val="28"/>
+              </w:rPr>
+            </w:pPr>
+          </w:p>
+        </w:tc>
+        <w:tc>
+          <w:tcPr>
+            <w:tcW w:w="1125" w:type="dxa"/>
+          </w:tcPr>
+          <w:p>
+            <w:pPr>
+              <w:jc w:val="center"/>
+              <w:rPr>
+                <w:sz w:val="28"/>
+              </w:rPr>
+            </w:pPr>
+          </w:p>
+        </w:tc>
+        <w:tc>
+          <w:tcPr>
+            <w:tcW w:w="1300" w:type="dxa"/>
+          </w:tcPr>
+          <w:p>
+            <w:pPr>
+              <w:jc w:val="center"/>
+              <w:rPr>
+                <w:sz w:val="28"/>
+              </w:rPr>
+            </w:pPr>
+            <w:r>
+              <w:rPr>
+                <w:sz w:val="28"/>
+              </w:rPr>
+              <w:t>*</w:t>
+            </w:r>
+          </w:p>
+        </w:tc>
+        <w:tc>
+          <w:tcPr>
+            <w:tcW w:w="1302" w:type="dxa"/>
+          </w:tcPr>
+          <w:p>
+            <w:pPr>
+              <w:rPr>
+                <w:sz w:val="28"/>
+              </w:rPr>
+            </w:pPr>
+          </w:p>
+        </w:tc>
+      </w:tr>
+      <w:tr>
+        <w:trPr>
+          <w:trHeight w:val="385"/>
+        </w:trPr>
+        <w:tc>
+          <w:tcPr>
+            <w:tcW w:w="1709" w:type="dxa"/>
+            <w:vMerge/>
+          </w:tcPr>
+          <w:p>
+            <w:pPr>
               <w:rPr>
                 <w:sz w:val="28"/>
               </w:rPr>
@@ -6292,14 +6301,12 @@
                 <w:sz w:val="28"/>
               </w:rPr>
             </w:pPr>
-            <w:proofErr w:type="spellStart"/>
             <w:r>
               <w:rPr>
                 <w:sz w:val="28"/>
               </w:rPr>
               <w:t>descricao</w:t>
             </w:r>
-            <w:proofErr w:type="spellEnd"/>
           </w:p>
         </w:tc>
         <w:tc>
@@ -6405,14 +6412,12 @@
                 <w:sz w:val="28"/>
               </w:rPr>
             </w:pPr>
-            <w:proofErr w:type="spellStart"/>
             <w:r>
               <w:rPr>
                 <w:sz w:val="28"/>
               </w:rPr>
               <w:t>dataAplicacao</w:t>
             </w:r>
-            <w:proofErr w:type="spellEnd"/>
           </w:p>
         </w:tc>
         <w:tc>
@@ -6518,14 +6523,12 @@
                 <w:sz w:val="28"/>
               </w:rPr>
             </w:pPr>
-            <w:proofErr w:type="spellStart"/>
             <w:r>
               <w:rPr>
                 <w:sz w:val="28"/>
               </w:rPr>
               <w:t>tipoProduto</w:t>
             </w:r>
-            <w:proofErr w:type="spellEnd"/>
           </w:p>
         </w:tc>
         <w:tc>
@@ -6631,14 +6634,12 @@
                 <w:sz w:val="28"/>
               </w:rPr>
             </w:pPr>
-            <w:proofErr w:type="spellStart"/>
             <w:r>
               <w:rPr>
                 <w:sz w:val="28"/>
               </w:rPr>
               <w:t>areaTratada</w:t>
             </w:r>
-            <w:proofErr w:type="spellEnd"/>
           </w:p>
         </w:tc>
         <w:tc>
@@ -6651,14 +6652,12 @@
                 <w:sz w:val="28"/>
               </w:rPr>
             </w:pPr>
-            <w:proofErr w:type="spellStart"/>
             <w:r>
               <w:rPr>
                 <w:sz w:val="28"/>
               </w:rPr>
               <w:t>Float</w:t>
             </w:r>
-            <w:proofErr w:type="spellEnd"/>
           </w:p>
         </w:tc>
         <w:tc>
@@ -7012,14 +7011,12 @@
                 <w:sz w:val="28"/>
               </w:rPr>
             </w:pPr>
-            <w:proofErr w:type="spellStart"/>
             <w:r>
               <w:rPr>
                 <w:sz w:val="28"/>
               </w:rPr>
               <w:t>Int</w:t>
             </w:r>
-            <w:proofErr w:type="spellEnd"/>
           </w:p>
         </w:tc>
         <w:tc>
@@ -7140,14 +7137,12 @@
                 <w:sz w:val="28"/>
               </w:rPr>
             </w:pPr>
-            <w:proofErr w:type="spellStart"/>
             <w:r>
               <w:rPr>
                 <w:sz w:val="28"/>
               </w:rPr>
               <w:t>Int</w:t>
             </w:r>
-            <w:proofErr w:type="spellEnd"/>
           </w:p>
         </w:tc>
         <w:tc>
@@ -7261,14 +7256,12 @@
                 <w:sz w:val="28"/>
               </w:rPr>
             </w:pPr>
-            <w:proofErr w:type="spellStart"/>
             <w:r>
               <w:rPr>
                 <w:sz w:val="28"/>
               </w:rPr>
               <w:t>Float</w:t>
             </w:r>
-            <w:proofErr w:type="spellEnd"/>
           </w:p>
         </w:tc>
         <w:tc>
@@ -7586,14 +7579,12 @@
                 <w:sz w:val="28"/>
               </w:rPr>
             </w:pPr>
-            <w:proofErr w:type="spellStart"/>
             <w:r>
               <w:rPr>
                 <w:sz w:val="28"/>
               </w:rPr>
               <w:t>dataCancelamento</w:t>
             </w:r>
-            <w:proofErr w:type="spellEnd"/>
           </w:p>
         </w:tc>
         <w:tc>
@@ -7696,14 +7687,12 @@
                 <w:sz w:val="28"/>
               </w:rPr>
             </w:pPr>
-            <w:proofErr w:type="spellStart"/>
             <w:r>
               <w:rPr>
                 <w:sz w:val="28"/>
               </w:rPr>
               <w:t>engenheiroAgronomo</w:t>
             </w:r>
-            <w:proofErr w:type="spellEnd"/>
           </w:p>
         </w:tc>
         <w:tc>
@@ -7716,14 +7705,12 @@
                 <w:sz w:val="28"/>
               </w:rPr>
             </w:pPr>
-            <w:proofErr w:type="spellStart"/>
             <w:r>
               <w:rPr>
                 <w:sz w:val="28"/>
               </w:rPr>
               <w:t>engenheiroAgronomo</w:t>
             </w:r>
-            <w:proofErr w:type="spellEnd"/>
           </w:p>
         </w:tc>
         <w:tc>
@@ -7923,17 +7910,8 @@
                 <w:sz w:val="28"/>
                 <w:szCs w:val="28"/>
               </w:rPr>
-              <w:t xml:space="preserve">Engenheiro </w:t>
-            </w:r>
-            <w:proofErr w:type="spellStart"/>
-            <w:r>
-              <w:rPr>
-                <w:sz w:val="28"/>
-                <w:szCs w:val="28"/>
-              </w:rPr>
-              <w:t>Agronomo</w:t>
-            </w:r>
-            <w:proofErr w:type="spellEnd"/>
+              <w:t>Engenheiro Agronomo</w:t>
+            </w:r>
           </w:p>
         </w:tc>
         <w:tc>
@@ -7966,14 +7944,12 @@
                 <w:sz w:val="28"/>
               </w:rPr>
             </w:pPr>
-            <w:proofErr w:type="spellStart"/>
             <w:r>
               <w:rPr>
                 <w:sz w:val="28"/>
               </w:rPr>
               <w:t>Int</w:t>
             </w:r>
-            <w:proofErr w:type="spellEnd"/>
           </w:p>
         </w:tc>
         <w:tc>
@@ -8188,14 +8164,12 @@
                 <w:sz w:val="28"/>
               </w:rPr>
             </w:pPr>
-            <w:proofErr w:type="spellStart"/>
             <w:r>
               <w:rPr>
                 <w:sz w:val="28"/>
               </w:rPr>
               <w:t>cpf</w:t>
             </w:r>
-            <w:proofErr w:type="spellEnd"/>
           </w:p>
         </w:tc>
         <w:tc>
@@ -8240,8 +8214,6 @@
               </w:rPr>
               <w:t>1</w:t>
             </w:r>
-            <w:bookmarkStart w:id="0" w:name="_GoBack"/>
-            <w:bookmarkEnd w:id="0"/>
           </w:p>
         </w:tc>
         <w:tc>
@@ -8316,14 +8288,12 @@
                 <w:sz w:val="28"/>
               </w:rPr>
             </w:pPr>
-            <w:proofErr w:type="spellStart"/>
             <w:r>
               <w:rPr>
                 <w:sz w:val="28"/>
               </w:rPr>
               <w:t>email</w:t>
             </w:r>
-            <w:proofErr w:type="spellEnd"/>
           </w:p>
         </w:tc>
         <w:tc>
@@ -8547,6 +8517,7 @@
                 <w:sz w:val="28"/>
                 <w:szCs w:val="28"/>
               </w:rPr>
+              <w:lastRenderedPageBreak/>
               <w:t xml:space="preserve">Cultura </w:t>
             </w:r>
           </w:p>
@@ -8579,14 +8550,12 @@
                 <w:sz w:val="28"/>
               </w:rPr>
             </w:pPr>
-            <w:proofErr w:type="spellStart"/>
             <w:r>
               <w:rPr>
                 <w:sz w:val="28"/>
               </w:rPr>
               <w:t>Int</w:t>
             </w:r>
-            <w:proofErr w:type="spellEnd"/>
           </w:p>
         </w:tc>
         <w:tc>
@@ -8792,7 +8761,6 @@
                 <w:sz w:val="28"/>
                 <w:szCs w:val="28"/>
               </w:rPr>
-              <w:lastRenderedPageBreak/>
               <w:t>Plano</w:t>
             </w:r>
           </w:p>
@@ -8825,14 +8793,12 @@
                 <w:sz w:val="28"/>
               </w:rPr>
             </w:pPr>
-            <w:proofErr w:type="spellStart"/>
             <w:r>
               <w:rPr>
                 <w:sz w:val="28"/>
               </w:rPr>
               <w:t>Int</w:t>
             </w:r>
-            <w:proofErr w:type="spellEnd"/>
           </w:p>
         </w:tc>
         <w:tc>
@@ -9066,14 +9032,12 @@
                 <w:sz w:val="28"/>
               </w:rPr>
             </w:pPr>
-            <w:proofErr w:type="spellStart"/>
             <w:r>
               <w:rPr>
                 <w:sz w:val="28"/>
               </w:rPr>
               <w:t>Float</w:t>
             </w:r>
-            <w:proofErr w:type="spellEnd"/>
           </w:p>
         </w:tc>
         <w:tc>
@@ -9186,7 +9150,6 @@
                 <w:sz w:val="28"/>
               </w:rPr>
             </w:pPr>
-            <w:proofErr w:type="spellStart"/>
             <w:r>
               <w:rPr>
                 <w:sz w:val="28"/>
@@ -9194,7 +9157,6 @@
               </w:rPr>
               <w:t>Int</w:t>
             </w:r>
-            <w:proofErr w:type="spellEnd"/>
           </w:p>
         </w:tc>
         <w:tc>
@@ -9306,14 +9268,12 @@
                 <w:sz w:val="28"/>
               </w:rPr>
             </w:pPr>
-            <w:proofErr w:type="spellStart"/>
             <w:r>
               <w:rPr>
                 <w:sz w:val="28"/>
               </w:rPr>
               <w:t>Float</w:t>
             </w:r>
-            <w:proofErr w:type="spellEnd"/>
           </w:p>
         </w:tc>
         <w:tc>
@@ -9745,7 +9705,6 @@
                 <w:szCs w:val="28"/>
               </w:rPr>
             </w:pPr>
-            <w:proofErr w:type="spellStart"/>
             <w:r>
               <w:rPr>
                 <w:sz w:val="28"/>
@@ -9753,7 +9712,6 @@
               </w:rPr>
               <w:t>dataPagamento</w:t>
             </w:r>
-            <w:proofErr w:type="spellEnd"/>
           </w:p>
         </w:tc>
         <w:tc>
@@ -10248,7 +10206,7 @@
       <w:lang w:eastAsia="pt-BR"/>
     </w:rPr>
   </w:style>
-  <w:style w:type="character" w:default="1" w:styleId="Fontepargpadro">
+  <w:style w:type="character" w:default="1" w:styleId="Tipodeletrapredefinidodopargrafo">
     <w:name w:val="Default Paragraph Font"/>
     <w:uiPriority w:val="1"/>
     <w:semiHidden/>
@@ -10275,7 +10233,7 @@
     <w:semiHidden/>
     <w:unhideWhenUsed/>
   </w:style>
-  <w:style w:type="table" w:styleId="Tabelacomgrade">
+  <w:style w:type="table" w:styleId="Tabelacomgrelha">
     <w:name w:val="Table Grid"/>
     <w:basedOn w:val="Tabelanormal"/>
     <w:rsid w:val="00222075"/>

</xml_diff>

<commit_message>
Casos de uso atualizados. Close #8
</commit_message>
<xml_diff>
--- a/Requisitos/DD-AgroVisit.docx
+++ b/Requisitos/DD-AgroVisit.docx
@@ -1,6 +1,6 @@
 
 <file path=word/document.xml><?xml version="1.0" encoding="utf-8"?>
-<w:document xmlns:wpc="http://schemas.microsoft.com/office/word/2010/wordprocessingCanvas" xmlns:cx="http://schemas.microsoft.com/office/drawing/2014/chartex" xmlns:mc="http://schemas.openxmlformats.org/markup-compatibility/2006" xmlns:o="urn:schemas-microsoft-com:office:office" xmlns:r="http://schemas.openxmlformats.org/officeDocument/2006/relationships" xmlns:m="http://schemas.openxmlformats.org/officeDocument/2006/math" xmlns:v="urn:schemas-microsoft-com:vml" xmlns:wp14="http://schemas.microsoft.com/office/word/2010/wordprocessingDrawing" xmlns:wp="http://schemas.openxmlformats.org/drawingml/2006/wordprocessingDrawing" xmlns:w10="urn:schemas-microsoft-com:office:word" xmlns:w="http://schemas.openxmlformats.org/wordprocessingml/2006/main" xmlns:w14="http://schemas.microsoft.com/office/word/2010/wordml" xmlns:w15="http://schemas.microsoft.com/office/word/2012/wordml" xmlns:w16se="http://schemas.microsoft.com/office/word/2015/wordml/symex" xmlns:wpg="http://schemas.microsoft.com/office/word/2010/wordprocessingGroup" xmlns:wpi="http://schemas.microsoft.com/office/word/2010/wordprocessingInk" xmlns:wne="http://schemas.microsoft.com/office/word/2006/wordml" xmlns:wps="http://schemas.microsoft.com/office/word/2010/wordprocessingShape" mc:Ignorable="w14 w15 w16se wp14">
+<w:document xmlns:wpc="http://schemas.microsoft.com/office/word/2010/wordprocessingCanvas" xmlns:cx="http://schemas.microsoft.com/office/drawing/2014/chartex" xmlns:cx1="http://schemas.microsoft.com/office/drawing/2015/9/8/chartex" xmlns:cx2="http://schemas.microsoft.com/office/drawing/2015/10/21/chartex" xmlns:cx3="http://schemas.microsoft.com/office/drawing/2016/5/9/chartex" xmlns:cx4="http://schemas.microsoft.com/office/drawing/2016/5/10/chartex" xmlns:cx5="http://schemas.microsoft.com/office/drawing/2016/5/11/chartex" xmlns:cx6="http://schemas.microsoft.com/office/drawing/2016/5/12/chartex" xmlns:cx7="http://schemas.microsoft.com/office/drawing/2016/5/13/chartex" xmlns:cx8="http://schemas.microsoft.com/office/drawing/2016/5/14/chartex" xmlns:mc="http://schemas.openxmlformats.org/markup-compatibility/2006" xmlns:aink="http://schemas.microsoft.com/office/drawing/2016/ink" xmlns:am3d="http://schemas.microsoft.com/office/drawing/2017/model3d" xmlns:o="urn:schemas-microsoft-com:office:office" xmlns:r="http://schemas.openxmlformats.org/officeDocument/2006/relationships" xmlns:m="http://schemas.openxmlformats.org/officeDocument/2006/math" xmlns:v="urn:schemas-microsoft-com:vml" xmlns:wp14="http://schemas.microsoft.com/office/word/2010/wordprocessingDrawing" xmlns:wp="http://schemas.openxmlformats.org/drawingml/2006/wordprocessingDrawing" xmlns:w10="urn:schemas-microsoft-com:office:word" xmlns:w="http://schemas.openxmlformats.org/wordprocessingml/2006/main" xmlns:w14="http://schemas.microsoft.com/office/word/2010/wordml" xmlns:w15="http://schemas.microsoft.com/office/word/2012/wordml" xmlns:w16cid="http://schemas.microsoft.com/office/word/2016/wordml/cid" xmlns:w16se="http://schemas.microsoft.com/office/word/2015/wordml/symex" xmlns:wpg="http://schemas.microsoft.com/office/word/2010/wordprocessingGroup" xmlns:wpi="http://schemas.microsoft.com/office/word/2010/wordprocessingInk" xmlns:wne="http://schemas.microsoft.com/office/word/2006/wordml" xmlns:wps="http://schemas.microsoft.com/office/word/2010/wordprocessingShape" mc:Ignorable="w14 w15 w16se w16cid wp14">
   <w:body>
     <w:p>
       <w:pPr>
@@ -42,7 +42,7 @@
     </w:p>
     <w:tbl>
       <w:tblPr>
-        <w:tblStyle w:val="Tabelacomgrelha"/>
+        <w:tblStyle w:val="Tabelacomgrade"/>
         <w:tblW w:w="11631" w:type="dxa"/>
         <w:tblInd w:w="-714" w:type="dxa"/>
         <w:tblLayout w:type="fixed"/>
@@ -245,6 +245,7 @@
             <w:pPr>
               <w:rPr>
                 <w:sz w:val="28"/>
+                <w:u w:val="single"/>
               </w:rPr>
             </w:pPr>
             <w:r>
@@ -253,6 +254,8 @@
               </w:rPr>
               <w:t>id</w:t>
             </w:r>
+            <w:bookmarkStart w:id="0" w:name="_GoBack"/>
+            <w:bookmarkEnd w:id="0"/>
           </w:p>
         </w:tc>
         <w:tc>
@@ -1508,13 +1511,15 @@
                 <w:szCs w:val="28"/>
               </w:rPr>
             </w:pPr>
-            <w:r>
-              <w:rPr>
-                <w:sz w:val="28"/>
-                <w:szCs w:val="28"/>
-              </w:rPr>
-              <w:t>Bool</w:t>
-            </w:r>
+            <w:proofErr w:type="spellStart"/>
+            <w:r>
+              <w:rPr>
+                <w:sz w:val="28"/>
+                <w:szCs w:val="28"/>
+              </w:rPr>
+              <w:t>Binario</w:t>
+            </w:r>
+            <w:proofErr w:type="spellEnd"/>
           </w:p>
         </w:tc>
         <w:tc>
@@ -5861,8 +5866,6 @@
               </w:rPr>
               <w:t>EngenheiroAgronomo</w:t>
             </w:r>
-            <w:bookmarkStart w:id="0" w:name="_GoBack"/>
-            <w:bookmarkEnd w:id="0"/>
           </w:p>
         </w:tc>
         <w:tc>
@@ -8051,7 +8054,7 @@
                 <w:sz w:val="28"/>
                 <w:szCs w:val="28"/>
               </w:rPr>
-              <w:t>nome</w:t>
+              <w:t>celular</w:t>
             </w:r>
           </w:p>
         </w:tc>
@@ -8088,7 +8091,7 @@
               <w:rPr>
                 <w:sz w:val="28"/>
               </w:rPr>
-              <w:t>50</w:t>
+              <w:t>11</w:t>
             </w:r>
           </w:p>
         </w:tc>
@@ -8116,12 +8119,6 @@
                 <w:sz w:val="28"/>
               </w:rPr>
             </w:pPr>
-            <w:r>
-              <w:rPr>
-                <w:sz w:val="28"/>
-              </w:rPr>
-              <w:t>*</w:t>
-            </w:r>
           </w:p>
         </w:tc>
         <w:tc>
@@ -8148,8 +8145,10 @@
           </w:tcPr>
           <w:p>
             <w:pPr>
-              <w:rPr>
-                <w:sz w:val="28"/>
+              <w:jc w:val="center"/>
+              <w:rPr>
+                <w:sz w:val="28"/>
+                <w:szCs w:val="28"/>
               </w:rPr>
             </w:pPr>
           </w:p>
@@ -8162,13 +8161,15 @@
             <w:pPr>
               <w:rPr>
                 <w:sz w:val="28"/>
-              </w:rPr>
-            </w:pPr>
-            <w:r>
-              <w:rPr>
-                <w:sz w:val="28"/>
-              </w:rPr>
-              <w:t>cpf</w:t>
+                <w:szCs w:val="28"/>
+              </w:rPr>
+            </w:pPr>
+            <w:r>
+              <w:rPr>
+                <w:sz w:val="28"/>
+                <w:szCs w:val="28"/>
+              </w:rPr>
+              <w:t>nome</w:t>
             </w:r>
           </w:p>
         </w:tc>
@@ -8199,20 +8200,13 @@
               <w:jc w:val="center"/>
               <w:rPr>
                 <w:sz w:val="28"/>
-                <w:u w:val="single"/>
-              </w:rPr>
-            </w:pPr>
-            <w:r>
-              <w:rPr>
-                <w:sz w:val="28"/>
-              </w:rPr>
-              <w:t>1</w:t>
-            </w:r>
-            <w:r>
-              <w:rPr>
-                <w:sz w:val="28"/>
-              </w:rPr>
-              <w:t>1</w:t>
+              </w:rPr>
+            </w:pPr>
+            <w:r>
+              <w:rPr>
+                <w:sz w:val="28"/>
+              </w:rPr>
+              <w:t>50</w:t>
             </w:r>
           </w:p>
         </w:tc>
@@ -8292,7 +8286,7 @@
               <w:rPr>
                 <w:sz w:val="28"/>
               </w:rPr>
-              <w:t>email</w:t>
+              <w:t>cpf</w:t>
             </w:r>
           </w:p>
         </w:tc>
@@ -8323,13 +8317,20 @@
               <w:jc w:val="center"/>
               <w:rPr>
                 <w:sz w:val="28"/>
-              </w:rPr>
-            </w:pPr>
-            <w:r>
-              <w:rPr>
-                <w:sz w:val="28"/>
-              </w:rPr>
-              <w:t>50</w:t>
+                <w:u w:val="single"/>
+              </w:rPr>
+            </w:pPr>
+            <w:r>
+              <w:rPr>
+                <w:sz w:val="28"/>
+              </w:rPr>
+              <w:t>1</w:t>
+            </w:r>
+            <w:r>
+              <w:rPr>
+                <w:sz w:val="28"/>
+              </w:rPr>
+              <w:t>1</w:t>
             </w:r>
           </w:p>
         </w:tc>
@@ -8409,7 +8410,7 @@
               <w:rPr>
                 <w:sz w:val="28"/>
               </w:rPr>
-              <w:t>senha</w:t>
+              <w:t>email</w:t>
             </w:r>
           </w:p>
         </w:tc>
@@ -8446,7 +8447,7 @@
               <w:rPr>
                 <w:sz w:val="28"/>
               </w:rPr>
-              <w:t>20</w:t>
+              <w:t>50</w:t>
             </w:r>
           </w:p>
         </w:tc>
@@ -8502,6 +8503,123 @@
         <w:tc>
           <w:tcPr>
             <w:tcW w:w="1709" w:type="dxa"/>
+            <w:vMerge/>
+          </w:tcPr>
+          <w:p>
+            <w:pPr>
+              <w:rPr>
+                <w:sz w:val="28"/>
+              </w:rPr>
+            </w:pPr>
+          </w:p>
+        </w:tc>
+        <w:tc>
+          <w:tcPr>
+            <w:tcW w:w="3135" w:type="dxa"/>
+          </w:tcPr>
+          <w:p>
+            <w:pPr>
+              <w:rPr>
+                <w:sz w:val="28"/>
+              </w:rPr>
+            </w:pPr>
+            <w:r>
+              <w:rPr>
+                <w:sz w:val="28"/>
+              </w:rPr>
+              <w:t>senha</w:t>
+            </w:r>
+          </w:p>
+        </w:tc>
+        <w:tc>
+          <w:tcPr>
+            <w:tcW w:w="1890" w:type="dxa"/>
+          </w:tcPr>
+          <w:p>
+            <w:pPr>
+              <w:rPr>
+                <w:sz w:val="28"/>
+              </w:rPr>
+            </w:pPr>
+            <w:r>
+              <w:rPr>
+                <w:sz w:val="28"/>
+              </w:rPr>
+              <w:t>Char</w:t>
+            </w:r>
+          </w:p>
+        </w:tc>
+        <w:tc>
+          <w:tcPr>
+            <w:tcW w:w="1170" w:type="dxa"/>
+          </w:tcPr>
+          <w:p>
+            <w:pPr>
+              <w:jc w:val="center"/>
+              <w:rPr>
+                <w:sz w:val="28"/>
+              </w:rPr>
+            </w:pPr>
+            <w:r>
+              <w:rPr>
+                <w:sz w:val="28"/>
+              </w:rPr>
+              <w:t>20</w:t>
+            </w:r>
+          </w:p>
+        </w:tc>
+        <w:tc>
+          <w:tcPr>
+            <w:tcW w:w="1125" w:type="dxa"/>
+          </w:tcPr>
+          <w:p>
+            <w:pPr>
+              <w:jc w:val="center"/>
+              <w:rPr>
+                <w:sz w:val="28"/>
+              </w:rPr>
+            </w:pPr>
+          </w:p>
+        </w:tc>
+        <w:tc>
+          <w:tcPr>
+            <w:tcW w:w="1300" w:type="dxa"/>
+          </w:tcPr>
+          <w:p>
+            <w:pPr>
+              <w:jc w:val="center"/>
+              <w:rPr>
+                <w:sz w:val="28"/>
+              </w:rPr>
+            </w:pPr>
+            <w:r>
+              <w:rPr>
+                <w:sz w:val="28"/>
+              </w:rPr>
+              <w:t>*</w:t>
+            </w:r>
+          </w:p>
+        </w:tc>
+        <w:tc>
+          <w:tcPr>
+            <w:tcW w:w="1302" w:type="dxa"/>
+          </w:tcPr>
+          <w:p>
+            <w:pPr>
+              <w:rPr>
+                <w:sz w:val="28"/>
+              </w:rPr>
+            </w:pPr>
+          </w:p>
+        </w:tc>
+      </w:tr>
+      <w:tr>
+        <w:trPr>
+          <w:trHeight w:val="311"/>
+        </w:trPr>
+        <w:tc>
+          <w:tcPr>
+            <w:tcW w:w="1709" w:type="dxa"/>
             <w:vMerge w:val="restart"/>
           </w:tcPr>
           <w:p>
@@ -8517,7 +8635,6 @@
                 <w:sz w:val="28"/>
                 <w:szCs w:val="28"/>
               </w:rPr>
-              <w:lastRenderedPageBreak/>
               <w:t xml:space="preserve">Cultura </w:t>
             </w:r>
           </w:p>
@@ -9803,7 +9920,7 @@
 </file>
 
 <file path=word/styles.xml><?xml version="1.0" encoding="utf-8"?>
-<w:styles xmlns:mc="http://schemas.openxmlformats.org/markup-compatibility/2006" xmlns:r="http://schemas.openxmlformats.org/officeDocument/2006/relationships" xmlns:w="http://schemas.openxmlformats.org/wordprocessingml/2006/main" xmlns:w14="http://schemas.microsoft.com/office/word/2010/wordml" xmlns:w15="http://schemas.microsoft.com/office/word/2012/wordml" xmlns:w16se="http://schemas.microsoft.com/office/word/2015/wordml/symex" mc:Ignorable="w14 w15 w16se">
+<w:styles xmlns:mc="http://schemas.openxmlformats.org/markup-compatibility/2006" xmlns:r="http://schemas.openxmlformats.org/officeDocument/2006/relationships" xmlns:w="http://schemas.openxmlformats.org/wordprocessingml/2006/main" xmlns:w14="http://schemas.microsoft.com/office/word/2010/wordml" xmlns:w15="http://schemas.microsoft.com/office/word/2012/wordml" xmlns:w16cid="http://schemas.microsoft.com/office/word/2016/wordml/cid" xmlns:w16se="http://schemas.microsoft.com/office/word/2015/wordml/symex" mc:Ignorable="w14 w15 w16se w16cid">
   <w:docDefaults>
     <w:rPrDefault>
       <w:rPr>
@@ -9819,7 +9936,7 @@
       </w:pPr>
     </w:pPrDefault>
   </w:docDefaults>
-  <w:latentStyles w:defLockedState="0" w:defUIPriority="99" w:defSemiHidden="0" w:defUnhideWhenUsed="0" w:defQFormat="0" w:count="371">
+  <w:latentStyles w:defLockedState="0" w:defUIPriority="99" w:defSemiHidden="0" w:defUnhideWhenUsed="0" w:defQFormat="0" w:count="375">
     <w:lsdException w:name="Normal" w:uiPriority="0" w:qFormat="1"/>
     <w:lsdException w:name="heading 1" w:uiPriority="9" w:qFormat="1"/>
     <w:lsdException w:name="heading 2" w:semiHidden="1" w:uiPriority="9" w:unhideWhenUsed="1" w:qFormat="1"/>
@@ -9925,7 +10042,6 @@
     <w:lsdException w:name="HTML Sample" w:semiHidden="1" w:unhideWhenUsed="1"/>
     <w:lsdException w:name="HTML Typewriter" w:semiHidden="1" w:unhideWhenUsed="1"/>
     <w:lsdException w:name="HTML Variable" w:semiHidden="1" w:unhideWhenUsed="1"/>
-    <w:lsdException w:name="Normal Table" w:semiHidden="1" w:unhideWhenUsed="1"/>
     <w:lsdException w:name="annotation subject" w:semiHidden="1" w:unhideWhenUsed="1"/>
     <w:lsdException w:name="No List" w:semiHidden="1" w:unhideWhenUsed="1"/>
     <w:lsdException w:name="Outline List 1" w:semiHidden="1" w:unhideWhenUsed="1"/>
@@ -9969,10 +10085,8 @@
     <w:lsdException w:name="Table Elegant" w:semiHidden="1" w:unhideWhenUsed="1"/>
     <w:lsdException w:name="Table Professional" w:semiHidden="1" w:unhideWhenUsed="1"/>
     <w:lsdException w:name="Table Subtle 1" w:semiHidden="1" w:unhideWhenUsed="1"/>
-    <w:lsdException w:name="Table Subtle 2" w:semiHidden="1" w:unhideWhenUsed="1"/>
     <w:lsdException w:name="Table Web 1" w:semiHidden="1" w:unhideWhenUsed="1"/>
     <w:lsdException w:name="Table Web 2" w:semiHidden="1" w:unhideWhenUsed="1"/>
-    <w:lsdException w:name="Table Web 3" w:semiHidden="1" w:unhideWhenUsed="1"/>
     <w:lsdException w:name="Balloon Text" w:semiHidden="1" w:unhideWhenUsed="1"/>
     <w:lsdException w:name="Table Grid" w:uiPriority="0"/>
     <w:lsdException w:name="Table Theme" w:semiHidden="1" w:unhideWhenUsed="1"/>
@@ -10191,6 +10305,10 @@
     <w:lsdException w:name="List Table 5 Dark Accent 6" w:uiPriority="50"/>
     <w:lsdException w:name="List Table 6 Colorful Accent 6" w:uiPriority="51"/>
     <w:lsdException w:name="List Table 7 Colorful Accent 6" w:uiPriority="52"/>
+    <w:lsdException w:name="Mention" w:semiHidden="1" w:unhideWhenUsed="1"/>
+    <w:lsdException w:name="Smart Hyperlink" w:semiHidden="1" w:unhideWhenUsed="1"/>
+    <w:lsdException w:name="Hashtag" w:semiHidden="1" w:unhideWhenUsed="1"/>
+    <w:lsdException w:name="Unresolved Mention" w:semiHidden="1" w:unhideWhenUsed="1"/>
   </w:latentStyles>
   <w:style w:type="paragraph" w:default="1" w:styleId="Normal">
     <w:name w:val="Normal"/>
@@ -10206,7 +10324,7 @@
       <w:lang w:eastAsia="pt-BR"/>
     </w:rPr>
   </w:style>
-  <w:style w:type="character" w:default="1" w:styleId="Tipodeletrapredefinidodopargrafo">
+  <w:style w:type="character" w:default="1" w:styleId="Fontepargpadro">
     <w:name w:val="Default Paragraph Font"/>
     <w:uiPriority w:val="1"/>
     <w:semiHidden/>
@@ -10233,7 +10351,7 @@
     <w:semiHidden/>
     <w:unhideWhenUsed/>
   </w:style>
-  <w:style w:type="table" w:styleId="Tabelacomgrelha">
+  <w:style w:type="table" w:styleId="Tabelacomgrade">
     <w:name w:val="Table Grid"/>
     <w:basedOn w:val="Tabelanormal"/>
     <w:rsid w:val="00222075"/>

</xml_diff>